<commit_message>
All things are commited
</commit_message>
<xml_diff>
--- a/Commands.docx
+++ b/Commands.docx
@@ -60,37 +60,48 @@
         </w:numPr>
         <w:spacing w:line="360" w:lineRule="auto"/>
         <w:rPr>
-          <w:sz w:val="28"/>
-          <w:szCs w:val="28"/>
-        </w:rPr>
-      </w:pPr>
-      <w:r>
-        <w:rPr>
-          <w:b/>
-          <w:bCs/>
-          <w:sz w:val="28"/>
-          <w:szCs w:val="28"/>
-        </w:rPr>
-        <w:t>mkdir  :</w:t>
-      </w:r>
-      <w:r>
-        <w:rPr>
-          <w:sz w:val="28"/>
-          <w:szCs w:val="28"/>
+          <w:sz w:val="24"/>
+          <w:szCs w:val="24"/>
+        </w:rPr>
+      </w:pPr>
+      <w:proofErr w:type="spellStart"/>
+      <w:r>
+        <w:rPr>
+          <w:b/>
+          <w:bCs/>
+          <w:sz w:val="24"/>
+          <w:szCs w:val="24"/>
+        </w:rPr>
+        <w:t>mkdir</w:t>
+      </w:r>
+      <w:proofErr w:type="spellEnd"/>
+      <w:r>
+        <w:rPr>
+          <w:b/>
+          <w:bCs/>
+          <w:sz w:val="24"/>
+          <w:szCs w:val="24"/>
+        </w:rPr>
+        <w:t xml:space="preserve">  :</w:t>
+      </w:r>
+      <w:r>
+        <w:rPr>
+          <w:sz w:val="24"/>
+          <w:szCs w:val="24"/>
         </w:rPr>
         <w:t xml:space="preserve"> create a </w:t>
       </w:r>
       <w:r>
         <w:rPr>
-          <w:sz w:val="28"/>
-          <w:szCs w:val="28"/>
+          <w:sz w:val="24"/>
+          <w:szCs w:val="24"/>
         </w:rPr>
         <w:t xml:space="preserve">new </w:t>
       </w:r>
       <w:r>
         <w:rPr>
-          <w:sz w:val="28"/>
-          <w:szCs w:val="28"/>
+          <w:sz w:val="24"/>
+          <w:szCs w:val="24"/>
         </w:rPr>
         <w:t>directory.</w:t>
       </w:r>
@@ -104,23 +115,23 @@
         </w:numPr>
         <w:spacing w:line="360" w:lineRule="auto"/>
         <w:rPr>
-          <w:sz w:val="28"/>
-          <w:szCs w:val="28"/>
-        </w:rPr>
-      </w:pPr>
-      <w:r>
-        <w:rPr>
-          <w:b/>
-          <w:bCs/>
-          <w:sz w:val="28"/>
-          <w:szCs w:val="28"/>
+          <w:sz w:val="24"/>
+          <w:szCs w:val="24"/>
+        </w:rPr>
+      </w:pPr>
+      <w:r>
+        <w:rPr>
+          <w:b/>
+          <w:bCs/>
+          <w:sz w:val="24"/>
+          <w:szCs w:val="24"/>
         </w:rPr>
         <w:t>ls :</w:t>
       </w:r>
       <w:r>
         <w:rPr>
-          <w:sz w:val="28"/>
-          <w:szCs w:val="28"/>
+          <w:sz w:val="24"/>
+          <w:szCs w:val="24"/>
         </w:rPr>
         <w:t xml:space="preserve"> list all the files.</w:t>
       </w:r>
@@ -134,23 +145,23 @@
         </w:numPr>
         <w:spacing w:line="360" w:lineRule="auto"/>
         <w:rPr>
-          <w:sz w:val="28"/>
-          <w:szCs w:val="28"/>
-        </w:rPr>
-      </w:pPr>
-      <w:r>
-        <w:rPr>
-          <w:b/>
-          <w:bCs/>
-          <w:sz w:val="28"/>
-          <w:szCs w:val="28"/>
+          <w:sz w:val="24"/>
+          <w:szCs w:val="24"/>
+        </w:rPr>
+      </w:pPr>
+      <w:r>
+        <w:rPr>
+          <w:b/>
+          <w:bCs/>
+          <w:sz w:val="24"/>
+          <w:szCs w:val="24"/>
         </w:rPr>
         <w:t>cd :</w:t>
       </w:r>
       <w:r>
         <w:rPr>
-          <w:sz w:val="28"/>
-          <w:szCs w:val="28"/>
+          <w:sz w:val="24"/>
+          <w:szCs w:val="24"/>
         </w:rPr>
         <w:t xml:space="preserve"> Used to change directory.</w:t>
       </w:r>
@@ -164,25 +175,98 @@
         </w:numPr>
         <w:spacing w:line="360" w:lineRule="auto"/>
         <w:rPr>
-          <w:sz w:val="28"/>
-          <w:szCs w:val="28"/>
-        </w:rPr>
-      </w:pPr>
-      <w:r>
-        <w:rPr>
-          <w:b/>
-          <w:bCs/>
-          <w:sz w:val="28"/>
-          <w:szCs w:val="28"/>
-        </w:rPr>
-        <w:t>git init :</w:t>
-      </w:r>
-      <w:r>
-        <w:rPr>
-          <w:sz w:val="28"/>
-          <w:szCs w:val="28"/>
-        </w:rPr>
-        <w:t xml:space="preserve"> used to intialise a empty git repositry/folder(hidden file).</w:t>
+          <w:sz w:val="24"/>
+          <w:szCs w:val="24"/>
+        </w:rPr>
+      </w:pPr>
+      <w:r>
+        <w:rPr>
+          <w:b/>
+          <w:bCs/>
+          <w:sz w:val="24"/>
+          <w:szCs w:val="24"/>
+        </w:rPr>
+        <w:t xml:space="preserve">git </w:t>
+      </w:r>
+      <w:proofErr w:type="spellStart"/>
+      <w:r>
+        <w:rPr>
+          <w:b/>
+          <w:bCs/>
+          <w:sz w:val="24"/>
+          <w:szCs w:val="24"/>
+        </w:rPr>
+        <w:t>init</w:t>
+      </w:r>
+      <w:proofErr w:type="spellEnd"/>
+      <w:r>
+        <w:rPr>
+          <w:b/>
+          <w:bCs/>
+          <w:sz w:val="24"/>
+          <w:szCs w:val="24"/>
+        </w:rPr>
+        <w:t xml:space="preserve"> :</w:t>
+      </w:r>
+      <w:r>
+        <w:rPr>
+          <w:sz w:val="24"/>
+          <w:szCs w:val="24"/>
+        </w:rPr>
+        <w:t xml:space="preserve"> used to </w:t>
+      </w:r>
+      <w:proofErr w:type="spellStart"/>
+      <w:r>
+        <w:rPr>
+          <w:sz w:val="24"/>
+          <w:szCs w:val="24"/>
+        </w:rPr>
+        <w:t>in</w:t>
+      </w:r>
+      <w:r>
+        <w:rPr>
+          <w:sz w:val="24"/>
+          <w:szCs w:val="24"/>
+        </w:rPr>
+        <w:t>italise</w:t>
+      </w:r>
+      <w:proofErr w:type="spellEnd"/>
+      <w:r>
+        <w:rPr>
+          <w:sz w:val="24"/>
+          <w:szCs w:val="24"/>
+        </w:rPr>
+        <w:t xml:space="preserve"> </w:t>
+      </w:r>
+      <w:proofErr w:type="spellStart"/>
+      <w:r>
+        <w:rPr>
+          <w:sz w:val="24"/>
+          <w:szCs w:val="24"/>
+        </w:rPr>
+        <w:t>a</w:t>
+      </w:r>
+      <w:proofErr w:type="spellEnd"/>
+      <w:r>
+        <w:rPr>
+          <w:sz w:val="24"/>
+          <w:szCs w:val="24"/>
+        </w:rPr>
+        <w:t xml:space="preserve"> empty git </w:t>
+      </w:r>
+      <w:r>
+        <w:rPr>
+          <w:sz w:val="24"/>
+          <w:szCs w:val="24"/>
+        </w:rPr>
+        <w:t>repository</w:t>
+      </w:r>
+      <w:r>
+        <w:rPr>
+          <w:sz w:val="24"/>
+          <w:szCs w:val="24"/>
+        </w:rPr>
+        <w:t>/folder(hidden file).</w:t>
       </w:r>
     </w:p>
     <w:p>
@@ -194,23 +278,23 @@
         </w:numPr>
         <w:spacing w:line="360" w:lineRule="auto"/>
         <w:rPr>
-          <w:sz w:val="28"/>
-          <w:szCs w:val="28"/>
-        </w:rPr>
-      </w:pPr>
-      <w:r>
-        <w:rPr>
-          <w:b/>
-          <w:bCs/>
-          <w:sz w:val="28"/>
-          <w:szCs w:val="28"/>
+          <w:sz w:val="24"/>
+          <w:szCs w:val="24"/>
+        </w:rPr>
+      </w:pPr>
+      <w:r>
+        <w:rPr>
+          <w:b/>
+          <w:bCs/>
+          <w:sz w:val="24"/>
+          <w:szCs w:val="24"/>
         </w:rPr>
         <w:t>ls -a :</w:t>
       </w:r>
       <w:r>
         <w:rPr>
-          <w:sz w:val="28"/>
-          <w:szCs w:val="28"/>
+          <w:sz w:val="24"/>
+          <w:szCs w:val="24"/>
         </w:rPr>
         <w:t xml:space="preserve"> used to show all hidden files.</w:t>
       </w:r>
@@ -224,44 +308,44 @@
         </w:numPr>
         <w:spacing w:line="360" w:lineRule="auto"/>
         <w:rPr>
-          <w:sz w:val="28"/>
-          <w:szCs w:val="28"/>
-        </w:rPr>
-      </w:pPr>
-      <w:r>
-        <w:rPr>
-          <w:b/>
-          <w:bCs/>
-          <w:sz w:val="28"/>
-          <w:szCs w:val="28"/>
+          <w:sz w:val="24"/>
+          <w:szCs w:val="24"/>
+        </w:rPr>
+      </w:pPr>
+      <w:r>
+        <w:rPr>
+          <w:b/>
+          <w:bCs/>
+          <w:sz w:val="24"/>
+          <w:szCs w:val="24"/>
         </w:rPr>
         <w:t>touch :</w:t>
       </w:r>
       <w:r>
         <w:rPr>
-          <w:sz w:val="28"/>
-          <w:szCs w:val="28"/>
+          <w:sz w:val="24"/>
+          <w:szCs w:val="24"/>
         </w:rPr>
         <w:t xml:space="preserve"> used to create a </w:t>
       </w:r>
       <w:r>
         <w:rPr>
-          <w:sz w:val="28"/>
-          <w:szCs w:val="28"/>
+          <w:sz w:val="24"/>
+          <w:szCs w:val="24"/>
         </w:rPr>
         <w:t xml:space="preserve">new </w:t>
       </w:r>
       <w:r>
         <w:rPr>
-          <w:sz w:val="28"/>
-          <w:szCs w:val="28"/>
+          <w:sz w:val="24"/>
+          <w:szCs w:val="24"/>
         </w:rPr>
         <w:t>file</w:t>
       </w:r>
       <w:r>
         <w:rPr>
-          <w:sz w:val="28"/>
-          <w:szCs w:val="28"/>
+          <w:sz w:val="24"/>
+          <w:szCs w:val="24"/>
         </w:rPr>
         <w:t>.</w:t>
       </w:r>
@@ -275,23 +359,23 @@
         </w:numPr>
         <w:spacing w:line="360" w:lineRule="auto"/>
         <w:rPr>
-          <w:sz w:val="28"/>
-          <w:szCs w:val="28"/>
-        </w:rPr>
-      </w:pPr>
-      <w:r>
-        <w:rPr>
-          <w:b/>
-          <w:bCs/>
-          <w:sz w:val="28"/>
-          <w:szCs w:val="28"/>
+          <w:sz w:val="24"/>
+          <w:szCs w:val="24"/>
+        </w:rPr>
+      </w:pPr>
+      <w:r>
+        <w:rPr>
+          <w:b/>
+          <w:bCs/>
+          <w:sz w:val="24"/>
+          <w:szCs w:val="24"/>
         </w:rPr>
         <w:t>git status :</w:t>
       </w:r>
       <w:r>
         <w:rPr>
-          <w:sz w:val="28"/>
-          <w:szCs w:val="28"/>
+          <w:sz w:val="24"/>
+          <w:szCs w:val="24"/>
         </w:rPr>
         <w:t xml:space="preserve"> tell us about the status of file(tell us whether the file added are tracked or not).</w:t>
       </w:r>
@@ -305,25 +389,1564 @@
         </w:numPr>
         <w:spacing w:line="360" w:lineRule="auto"/>
         <w:rPr>
-          <w:sz w:val="28"/>
-          <w:szCs w:val="28"/>
-        </w:rPr>
-      </w:pPr>
-      <w:r>
-        <w:rPr>
-          <w:b/>
-          <w:bCs/>
-          <w:sz w:val="28"/>
-          <w:szCs w:val="28"/>
-        </w:rPr>
-        <w:t xml:space="preserve">Git add : </w:t>
-      </w:r>
-      <w:r>
-        <w:rPr>
-          <w:sz w:val="28"/>
-          <w:szCs w:val="28"/>
+          <w:sz w:val="24"/>
+          <w:szCs w:val="24"/>
+        </w:rPr>
+      </w:pPr>
+      <w:r>
+        <w:rPr>
+          <w:b/>
+          <w:bCs/>
+          <w:sz w:val="24"/>
+          <w:szCs w:val="24"/>
+        </w:rPr>
+        <w:t>g</w:t>
+      </w:r>
+      <w:r>
+        <w:rPr>
+          <w:b/>
+          <w:bCs/>
+          <w:sz w:val="24"/>
+          <w:szCs w:val="24"/>
+        </w:rPr>
+        <w:t xml:space="preserve">it add : </w:t>
+      </w:r>
+      <w:r>
+        <w:rPr>
+          <w:sz w:val="24"/>
+          <w:szCs w:val="24"/>
         </w:rPr>
         <w:t xml:space="preserve">Use to add file to staging area. </w:t>
+      </w:r>
+    </w:p>
+    <w:p>
+      <w:pPr>
+        <w:pStyle w:val="ListParagraph"/>
+        <w:numPr>
+          <w:ilvl w:val="0"/>
+          <w:numId w:val="2"/>
+        </w:numPr>
+        <w:spacing w:line="360" w:lineRule="auto"/>
+        <w:rPr>
+          <w:sz w:val="24"/>
+          <w:szCs w:val="24"/>
+        </w:rPr>
+      </w:pPr>
+      <w:r>
+        <w:rPr>
+          <w:b/>
+          <w:bCs/>
+          <w:sz w:val="24"/>
+          <w:szCs w:val="24"/>
+        </w:rPr>
+        <w:t>git add –all :</w:t>
+      </w:r>
+      <w:r>
+        <w:rPr>
+          <w:sz w:val="24"/>
+          <w:szCs w:val="24"/>
+        </w:rPr>
+        <w:t>use to add all files to stagi</w:t>
+      </w:r>
+      <w:r>
+        <w:rPr>
+          <w:sz w:val="24"/>
+          <w:szCs w:val="24"/>
+        </w:rPr>
+        <w:t>n</w:t>
+      </w:r>
+      <w:r>
+        <w:rPr>
+          <w:sz w:val="24"/>
+          <w:szCs w:val="24"/>
+        </w:rPr>
+        <w:t>g area.</w:t>
+      </w:r>
+    </w:p>
+    <w:p>
+      <w:pPr>
+        <w:pStyle w:val="ListParagraph"/>
+        <w:numPr>
+          <w:ilvl w:val="0"/>
+          <w:numId w:val="2"/>
+        </w:numPr>
+        <w:spacing w:line="360" w:lineRule="auto"/>
+        <w:rPr>
+          <w:b/>
+          <w:bCs/>
+          <w:sz w:val="24"/>
+          <w:szCs w:val="24"/>
+        </w:rPr>
+      </w:pPr>
+      <w:r>
+        <w:rPr>
+          <w:b/>
+          <w:bCs/>
+          <w:sz w:val="24"/>
+          <w:szCs w:val="24"/>
+        </w:rPr>
+        <w:t>g</w:t>
+      </w:r>
+      <w:r>
+        <w:rPr>
+          <w:b/>
+          <w:bCs/>
+          <w:sz w:val="24"/>
+          <w:szCs w:val="24"/>
+        </w:rPr>
+        <w:t xml:space="preserve">it add . : </w:t>
+      </w:r>
+      <w:r>
+        <w:rPr>
+          <w:sz w:val="24"/>
+          <w:szCs w:val="24"/>
+        </w:rPr>
+        <w:t>This is used to stage all changes is current directory.</w:t>
+      </w:r>
+    </w:p>
+    <w:p>
+      <w:pPr>
+        <w:pStyle w:val="ListParagraph"/>
+        <w:numPr>
+          <w:ilvl w:val="0"/>
+          <w:numId w:val="2"/>
+        </w:numPr>
+        <w:spacing w:line="360" w:lineRule="auto"/>
+        <w:rPr>
+          <w:b/>
+          <w:bCs/>
+          <w:sz w:val="24"/>
+          <w:szCs w:val="24"/>
+        </w:rPr>
+      </w:pPr>
+      <w:r>
+        <w:rPr>
+          <w:b/>
+          <w:bCs/>
+          <w:sz w:val="24"/>
+          <w:szCs w:val="24"/>
+        </w:rPr>
+        <w:t xml:space="preserve">git restore –staged : </w:t>
+      </w:r>
+      <w:r>
+        <w:rPr>
+          <w:sz w:val="24"/>
+          <w:szCs w:val="24"/>
+        </w:rPr>
+        <w:t>This is used to restore the file send to staging area.</w:t>
+      </w:r>
+      <w:r>
+        <w:rPr>
+          <w:b/>
+          <w:bCs/>
+          <w:sz w:val="24"/>
+          <w:szCs w:val="24"/>
+        </w:rPr>
+        <w:t xml:space="preserve"> </w:t>
+      </w:r>
+    </w:p>
+    <w:p>
+      <w:pPr>
+        <w:pStyle w:val="ListParagraph"/>
+        <w:numPr>
+          <w:ilvl w:val="0"/>
+          <w:numId w:val="2"/>
+        </w:numPr>
+        <w:spacing w:line="360" w:lineRule="auto"/>
+        <w:rPr>
+          <w:b/>
+          <w:bCs/>
+          <w:sz w:val="24"/>
+          <w:szCs w:val="24"/>
+        </w:rPr>
+      </w:pPr>
+      <w:r>
+        <w:rPr>
+          <w:b/>
+          <w:bCs/>
+          <w:sz w:val="24"/>
+          <w:szCs w:val="24"/>
+        </w:rPr>
+        <w:t xml:space="preserve"> </w:t>
+      </w:r>
+      <w:r>
+        <w:rPr>
+          <w:b/>
+          <w:bCs/>
+          <w:sz w:val="24"/>
+          <w:szCs w:val="24"/>
+        </w:rPr>
+        <w:t xml:space="preserve">git config --global </w:t>
+      </w:r>
+      <w:proofErr w:type="spellStart"/>
+      <w:r>
+        <w:rPr>
+          <w:b/>
+          <w:bCs/>
+          <w:sz w:val="24"/>
+          <w:szCs w:val="24"/>
+        </w:rPr>
+        <w:t>user.email</w:t>
+      </w:r>
+      <w:proofErr w:type="spellEnd"/>
+      <w:r>
+        <w:rPr>
+          <w:b/>
+          <w:bCs/>
+          <w:sz w:val="24"/>
+          <w:szCs w:val="24"/>
+        </w:rPr>
+        <w:t xml:space="preserve"> "you@example.com"</w:t>
+      </w:r>
+      <w:r>
+        <w:rPr>
+          <w:b/>
+          <w:bCs/>
+          <w:sz w:val="24"/>
+          <w:szCs w:val="24"/>
+        </w:rPr>
+        <w:t xml:space="preserve">: </w:t>
+      </w:r>
+      <w:r>
+        <w:rPr>
+          <w:sz w:val="24"/>
+          <w:szCs w:val="24"/>
+        </w:rPr>
+        <w:t>This is used to set your email address for all git repositories on your system.</w:t>
+      </w:r>
+    </w:p>
+    <w:p>
+      <w:pPr>
+        <w:pStyle w:val="ListParagraph"/>
+        <w:numPr>
+          <w:ilvl w:val="0"/>
+          <w:numId w:val="2"/>
+        </w:numPr>
+        <w:spacing w:line="360" w:lineRule="auto"/>
+        <w:rPr>
+          <w:b/>
+          <w:bCs/>
+          <w:sz w:val="24"/>
+          <w:szCs w:val="24"/>
+        </w:rPr>
+      </w:pPr>
+      <w:r>
+        <w:rPr>
+          <w:b/>
+          <w:bCs/>
+          <w:sz w:val="24"/>
+          <w:szCs w:val="24"/>
+        </w:rPr>
+        <w:t xml:space="preserve"> </w:t>
+      </w:r>
+      <w:r>
+        <w:rPr>
+          <w:b/>
+          <w:bCs/>
+          <w:sz w:val="24"/>
+          <w:szCs w:val="24"/>
+        </w:rPr>
+        <w:t>git config --global user.name "Your Name"</w:t>
+      </w:r>
+      <w:r>
+        <w:rPr>
+          <w:b/>
+          <w:bCs/>
+          <w:sz w:val="24"/>
+          <w:szCs w:val="24"/>
+        </w:rPr>
+        <w:t xml:space="preserve"> : </w:t>
+      </w:r>
+      <w:r>
+        <w:rPr>
+          <w:sz w:val="24"/>
+          <w:szCs w:val="24"/>
+        </w:rPr>
+        <w:t>This sets your name for all Git repositories on your system.</w:t>
+      </w:r>
+    </w:p>
+    <w:p>
+      <w:pPr>
+        <w:pStyle w:val="ListParagraph"/>
+        <w:numPr>
+          <w:ilvl w:val="0"/>
+          <w:numId w:val="2"/>
+        </w:numPr>
+        <w:spacing w:line="360" w:lineRule="auto"/>
+        <w:rPr>
+          <w:b/>
+          <w:bCs/>
+          <w:sz w:val="24"/>
+          <w:szCs w:val="24"/>
+        </w:rPr>
+      </w:pPr>
+      <w:r>
+        <w:rPr>
+          <w:b/>
+          <w:bCs/>
+          <w:sz w:val="24"/>
+          <w:szCs w:val="24"/>
+        </w:rPr>
+        <w:t xml:space="preserve"> </w:t>
+      </w:r>
+      <w:r>
+        <w:rPr>
+          <w:b/>
+          <w:bCs/>
+          <w:sz w:val="24"/>
+          <w:szCs w:val="24"/>
+        </w:rPr>
+        <w:t xml:space="preserve">git config </w:t>
+      </w:r>
+      <w:proofErr w:type="spellStart"/>
+      <w:r>
+        <w:rPr>
+          <w:b/>
+          <w:bCs/>
+          <w:sz w:val="24"/>
+          <w:szCs w:val="24"/>
+        </w:rPr>
+        <w:t>user.email</w:t>
+      </w:r>
+      <w:proofErr w:type="spellEnd"/>
+      <w:r>
+        <w:rPr>
+          <w:b/>
+          <w:bCs/>
+          <w:sz w:val="24"/>
+          <w:szCs w:val="24"/>
+        </w:rPr>
+        <w:t xml:space="preserve"> "you@example.com"</w:t>
+      </w:r>
+      <w:r>
+        <w:rPr>
+          <w:b/>
+          <w:bCs/>
+          <w:sz w:val="24"/>
+          <w:szCs w:val="24"/>
+        </w:rPr>
+        <w:t xml:space="preserve"> : </w:t>
+      </w:r>
+      <w:r>
+        <w:rPr>
+          <w:sz w:val="24"/>
+          <w:szCs w:val="24"/>
+        </w:rPr>
+        <w:t>This sets your email address for the current repository only.</w:t>
+      </w:r>
+    </w:p>
+    <w:p>
+      <w:pPr>
+        <w:pStyle w:val="ListParagraph"/>
+        <w:numPr>
+          <w:ilvl w:val="0"/>
+          <w:numId w:val="2"/>
+        </w:numPr>
+        <w:spacing w:line="360" w:lineRule="auto"/>
+        <w:rPr>
+          <w:b/>
+          <w:bCs/>
+          <w:sz w:val="24"/>
+          <w:szCs w:val="24"/>
+        </w:rPr>
+      </w:pPr>
+      <w:r>
+        <w:rPr>
+          <w:b/>
+          <w:bCs/>
+          <w:sz w:val="24"/>
+          <w:szCs w:val="24"/>
+        </w:rPr>
+        <w:t xml:space="preserve"> </w:t>
+      </w:r>
+      <w:r>
+        <w:rPr>
+          <w:b/>
+          <w:bCs/>
+          <w:sz w:val="24"/>
+          <w:szCs w:val="24"/>
+        </w:rPr>
+        <w:t>git config user.name "Your Name"</w:t>
+      </w:r>
+      <w:r>
+        <w:rPr>
+          <w:b/>
+          <w:bCs/>
+          <w:sz w:val="24"/>
+          <w:szCs w:val="24"/>
+        </w:rPr>
+        <w:t xml:space="preserve"> : </w:t>
+      </w:r>
+      <w:r>
+        <w:rPr>
+          <w:sz w:val="24"/>
+          <w:szCs w:val="24"/>
+        </w:rPr>
+        <w:t>This sets your name for the current repository only.</w:t>
+      </w:r>
+    </w:p>
+    <w:p>
+      <w:pPr>
+        <w:pStyle w:val="ListParagraph"/>
+        <w:numPr>
+          <w:ilvl w:val="0"/>
+          <w:numId w:val="2"/>
+        </w:numPr>
+        <w:spacing w:line="360" w:lineRule="auto"/>
+        <w:rPr>
+          <w:sz w:val="24"/>
+          <w:szCs w:val="24"/>
+        </w:rPr>
+      </w:pPr>
+      <w:r>
+        <w:rPr>
+          <w:b/>
+          <w:bCs/>
+          <w:sz w:val="24"/>
+          <w:szCs w:val="24"/>
+        </w:rPr>
+        <w:t xml:space="preserve"> </w:t>
+      </w:r>
+      <w:r>
+        <w:rPr>
+          <w:b/>
+          <w:bCs/>
+          <w:sz w:val="24"/>
+          <w:szCs w:val="24"/>
+        </w:rPr>
+        <w:t xml:space="preserve">git config --global </w:t>
+      </w:r>
+      <w:r>
+        <w:rPr>
+          <w:b/>
+          <w:bCs/>
+          <w:sz w:val="24"/>
+          <w:szCs w:val="24"/>
+        </w:rPr>
+        <w:t>--</w:t>
+      </w:r>
+      <w:r>
+        <w:rPr>
+          <w:b/>
+          <w:bCs/>
+          <w:sz w:val="24"/>
+          <w:szCs w:val="24"/>
+        </w:rPr>
+        <w:t>list</w:t>
+      </w:r>
+      <w:r>
+        <w:rPr>
+          <w:b/>
+          <w:bCs/>
+          <w:sz w:val="24"/>
+          <w:szCs w:val="24"/>
+        </w:rPr>
+        <w:t xml:space="preserve"> : </w:t>
+      </w:r>
+      <w:r>
+        <w:rPr>
+          <w:sz w:val="24"/>
+          <w:szCs w:val="24"/>
+        </w:rPr>
+        <w:t>To view your global Git configuration settings</w:t>
+      </w:r>
+      <w:r>
+        <w:rPr>
+          <w:sz w:val="24"/>
+          <w:szCs w:val="24"/>
+        </w:rPr>
+        <w:t>.</w:t>
+      </w:r>
+    </w:p>
+    <w:p>
+      <w:pPr>
+        <w:pStyle w:val="ListParagraph"/>
+        <w:numPr>
+          <w:ilvl w:val="0"/>
+          <w:numId w:val="2"/>
+        </w:numPr>
+        <w:spacing w:line="360" w:lineRule="auto"/>
+        <w:rPr>
+          <w:sz w:val="24"/>
+          <w:szCs w:val="24"/>
+        </w:rPr>
+      </w:pPr>
+      <w:r>
+        <w:rPr>
+          <w:b/>
+          <w:bCs/>
+          <w:sz w:val="24"/>
+          <w:szCs w:val="24"/>
+        </w:rPr>
+        <w:t xml:space="preserve"> </w:t>
+      </w:r>
+      <w:r>
+        <w:rPr>
+          <w:b/>
+          <w:bCs/>
+          <w:sz w:val="24"/>
+          <w:szCs w:val="24"/>
+        </w:rPr>
+        <w:t xml:space="preserve">git config </w:t>
+      </w:r>
+      <w:r>
+        <w:rPr>
+          <w:b/>
+          <w:bCs/>
+          <w:sz w:val="24"/>
+          <w:szCs w:val="24"/>
+        </w:rPr>
+        <w:t>--</w:t>
+      </w:r>
+      <w:r>
+        <w:rPr>
+          <w:b/>
+          <w:bCs/>
+          <w:sz w:val="24"/>
+          <w:szCs w:val="24"/>
+        </w:rPr>
+        <w:t>list</w:t>
+      </w:r>
+      <w:r>
+        <w:rPr>
+          <w:b/>
+          <w:bCs/>
+          <w:sz w:val="24"/>
+          <w:szCs w:val="24"/>
+        </w:rPr>
+        <w:t xml:space="preserve"> : </w:t>
+      </w:r>
+      <w:r>
+        <w:rPr>
+          <w:sz w:val="24"/>
+          <w:szCs w:val="24"/>
+        </w:rPr>
+        <w:t>To view your local Git configuration settings for the current repository</w:t>
+      </w:r>
+      <w:r>
+        <w:rPr>
+          <w:sz w:val="24"/>
+          <w:szCs w:val="24"/>
+        </w:rPr>
+        <w:t>.</w:t>
+      </w:r>
+    </w:p>
+    <w:p>
+      <w:pPr>
+        <w:pStyle w:val="ListParagraph"/>
+        <w:numPr>
+          <w:ilvl w:val="0"/>
+          <w:numId w:val="2"/>
+        </w:numPr>
+        <w:spacing w:line="360" w:lineRule="auto"/>
+        <w:rPr>
+          <w:sz w:val="24"/>
+          <w:szCs w:val="24"/>
+        </w:rPr>
+      </w:pPr>
+      <w:r>
+        <w:rPr>
+          <w:b/>
+          <w:bCs/>
+          <w:sz w:val="24"/>
+          <w:szCs w:val="24"/>
+        </w:rPr>
+        <w:t xml:space="preserve"> </w:t>
+      </w:r>
+      <w:r>
+        <w:rPr>
+          <w:b/>
+          <w:bCs/>
+          <w:sz w:val="24"/>
+          <w:szCs w:val="24"/>
+        </w:rPr>
+        <w:t xml:space="preserve">git config --global </w:t>
+      </w:r>
+      <w:proofErr w:type="spellStart"/>
+      <w:r>
+        <w:rPr>
+          <w:b/>
+          <w:bCs/>
+          <w:sz w:val="24"/>
+          <w:szCs w:val="24"/>
+        </w:rPr>
+        <w:t>user.email</w:t>
+      </w:r>
+      <w:proofErr w:type="spellEnd"/>
+      <w:r>
+        <w:rPr>
+          <w:b/>
+          <w:bCs/>
+          <w:sz w:val="24"/>
+          <w:szCs w:val="24"/>
+        </w:rPr>
+        <w:t xml:space="preserve"> : </w:t>
+      </w:r>
+      <w:r>
+        <w:rPr>
+          <w:sz w:val="24"/>
+          <w:szCs w:val="24"/>
+        </w:rPr>
+        <w:t>To check your globally configured user email</w:t>
+      </w:r>
+      <w:r>
+        <w:rPr>
+          <w:sz w:val="24"/>
+          <w:szCs w:val="24"/>
+        </w:rPr>
+        <w:t>.</w:t>
+      </w:r>
+    </w:p>
+    <w:p>
+      <w:pPr>
+        <w:pStyle w:val="ListParagraph"/>
+        <w:numPr>
+          <w:ilvl w:val="0"/>
+          <w:numId w:val="2"/>
+        </w:numPr>
+        <w:spacing w:line="360" w:lineRule="auto"/>
+        <w:rPr>
+          <w:sz w:val="24"/>
+          <w:szCs w:val="24"/>
+        </w:rPr>
+      </w:pPr>
+      <w:r>
+        <w:rPr>
+          <w:b/>
+          <w:bCs/>
+          <w:sz w:val="24"/>
+          <w:szCs w:val="24"/>
+        </w:rPr>
+        <w:t xml:space="preserve"> </w:t>
+      </w:r>
+      <w:r>
+        <w:rPr>
+          <w:b/>
+          <w:bCs/>
+          <w:sz w:val="24"/>
+          <w:szCs w:val="24"/>
+        </w:rPr>
+        <w:t>git config --global user.name</w:t>
+      </w:r>
+      <w:r>
+        <w:rPr>
+          <w:b/>
+          <w:bCs/>
+          <w:sz w:val="24"/>
+          <w:szCs w:val="24"/>
+        </w:rPr>
+        <w:t xml:space="preserve"> : </w:t>
+      </w:r>
+      <w:r>
+        <w:rPr>
+          <w:sz w:val="24"/>
+          <w:szCs w:val="24"/>
+        </w:rPr>
+        <w:t>To check your globally configured user name</w:t>
+      </w:r>
+      <w:r>
+        <w:rPr>
+          <w:sz w:val="24"/>
+          <w:szCs w:val="24"/>
+        </w:rPr>
+        <w:t>.</w:t>
+      </w:r>
+    </w:p>
+    <w:p>
+      <w:pPr>
+        <w:pStyle w:val="ListParagraph"/>
+        <w:numPr>
+          <w:ilvl w:val="0"/>
+          <w:numId w:val="2"/>
+        </w:numPr>
+        <w:spacing w:line="360" w:lineRule="auto"/>
+        <w:rPr>
+          <w:sz w:val="24"/>
+          <w:szCs w:val="24"/>
+        </w:rPr>
+      </w:pPr>
+      <w:r>
+        <w:rPr>
+          <w:b/>
+          <w:bCs/>
+          <w:sz w:val="24"/>
+          <w:szCs w:val="24"/>
+        </w:rPr>
+        <w:t xml:space="preserve"> </w:t>
+      </w:r>
+      <w:r>
+        <w:rPr>
+          <w:b/>
+          <w:bCs/>
+          <w:sz w:val="24"/>
+          <w:szCs w:val="24"/>
+        </w:rPr>
+        <w:t xml:space="preserve">git config </w:t>
+      </w:r>
+      <w:proofErr w:type="spellStart"/>
+      <w:r>
+        <w:rPr>
+          <w:b/>
+          <w:bCs/>
+          <w:sz w:val="24"/>
+          <w:szCs w:val="24"/>
+        </w:rPr>
+        <w:t>user.email</w:t>
+      </w:r>
+      <w:proofErr w:type="spellEnd"/>
+      <w:r>
+        <w:rPr>
+          <w:b/>
+          <w:bCs/>
+          <w:sz w:val="24"/>
+          <w:szCs w:val="24"/>
+        </w:rPr>
+        <w:t xml:space="preserve"> : </w:t>
+      </w:r>
+      <w:r>
+        <w:rPr>
+          <w:sz w:val="24"/>
+          <w:szCs w:val="24"/>
+        </w:rPr>
+        <w:t>To check your locally configured user email (for the current repository)</w:t>
+      </w:r>
+      <w:r>
+        <w:rPr>
+          <w:sz w:val="24"/>
+          <w:szCs w:val="24"/>
+        </w:rPr>
+        <w:t>.</w:t>
+      </w:r>
+    </w:p>
+    <w:p>
+      <w:pPr>
+        <w:pStyle w:val="ListParagraph"/>
+        <w:numPr>
+          <w:ilvl w:val="0"/>
+          <w:numId w:val="2"/>
+        </w:numPr>
+        <w:spacing w:line="360" w:lineRule="auto"/>
+        <w:rPr>
+          <w:sz w:val="24"/>
+          <w:szCs w:val="24"/>
+        </w:rPr>
+      </w:pPr>
+      <w:r>
+        <w:rPr>
+          <w:b/>
+          <w:bCs/>
+          <w:sz w:val="24"/>
+          <w:szCs w:val="24"/>
+        </w:rPr>
+        <w:t xml:space="preserve"> </w:t>
+      </w:r>
+      <w:r>
+        <w:rPr>
+          <w:b/>
+          <w:bCs/>
+          <w:sz w:val="24"/>
+          <w:szCs w:val="24"/>
+        </w:rPr>
+        <w:t>git config user.name</w:t>
+      </w:r>
+      <w:r>
+        <w:rPr>
+          <w:b/>
+          <w:bCs/>
+          <w:sz w:val="24"/>
+          <w:szCs w:val="24"/>
+        </w:rPr>
+        <w:t xml:space="preserve"> : </w:t>
+      </w:r>
+      <w:r>
+        <w:rPr>
+          <w:sz w:val="24"/>
+          <w:szCs w:val="24"/>
+        </w:rPr>
+        <w:t>To check your locally configured user name (for the current repository)</w:t>
+      </w:r>
+      <w:r>
+        <w:rPr>
+          <w:sz w:val="24"/>
+          <w:szCs w:val="24"/>
+        </w:rPr>
+        <w:t>.</w:t>
+      </w:r>
+    </w:p>
+    <w:p>
+      <w:pPr>
+        <w:pStyle w:val="ListParagraph"/>
+        <w:numPr>
+          <w:ilvl w:val="0"/>
+          <w:numId w:val="2"/>
+        </w:numPr>
+        <w:spacing w:line="360" w:lineRule="auto"/>
+        <w:rPr>
+          <w:sz w:val="24"/>
+          <w:szCs w:val="24"/>
+        </w:rPr>
+      </w:pPr>
+      <w:r>
+        <w:rPr>
+          <w:b/>
+          <w:bCs/>
+          <w:sz w:val="24"/>
+          <w:szCs w:val="24"/>
+        </w:rPr>
+        <w:t xml:space="preserve"> Git commit :</w:t>
+      </w:r>
+      <w:r>
+        <w:rPr>
+          <w:sz w:val="24"/>
+          <w:szCs w:val="24"/>
+        </w:rPr>
+        <w:t xml:space="preserve"> </w:t>
+      </w:r>
+      <w:r>
+        <w:rPr>
+          <w:sz w:val="24"/>
+          <w:szCs w:val="24"/>
+        </w:rPr>
+        <w:t>This command is used to record changes to the repository</w:t>
+      </w:r>
+      <w:r>
+        <w:rPr>
+          <w:sz w:val="24"/>
+          <w:szCs w:val="24"/>
+        </w:rPr>
+        <w:t>.</w:t>
+      </w:r>
+    </w:p>
+    <w:p>
+      <w:pPr>
+        <w:pStyle w:val="ListParagraph"/>
+        <w:numPr>
+          <w:ilvl w:val="0"/>
+          <w:numId w:val="2"/>
+        </w:numPr>
+        <w:spacing w:line="360" w:lineRule="auto"/>
+        <w:rPr>
+          <w:sz w:val="24"/>
+          <w:szCs w:val="24"/>
+        </w:rPr>
+      </w:pPr>
+      <w:r>
+        <w:rPr>
+          <w:b/>
+          <w:bCs/>
+          <w:sz w:val="24"/>
+          <w:szCs w:val="24"/>
+        </w:rPr>
+        <w:t xml:space="preserve"> </w:t>
+      </w:r>
+      <w:r>
+        <w:rPr>
+          <w:b/>
+          <w:bCs/>
+          <w:sz w:val="24"/>
+          <w:szCs w:val="24"/>
+        </w:rPr>
+        <w:t>git commit -m "Your commit message"</w:t>
+      </w:r>
+      <w:r>
+        <w:rPr>
+          <w:b/>
+          <w:bCs/>
+          <w:sz w:val="24"/>
+          <w:szCs w:val="24"/>
+        </w:rPr>
+        <w:t xml:space="preserve"> :  </w:t>
+      </w:r>
+      <w:r>
+        <w:rPr>
+          <w:sz w:val="24"/>
+          <w:szCs w:val="24"/>
+        </w:rPr>
+        <w:t xml:space="preserve">The </w:t>
+      </w:r>
+      <w:r>
+        <w:rPr>
+          <w:sz w:val="24"/>
+          <w:szCs w:val="24"/>
+        </w:rPr>
+        <w:t>‘</w:t>
+      </w:r>
+      <w:r>
+        <w:rPr>
+          <w:sz w:val="24"/>
+          <w:szCs w:val="24"/>
+        </w:rPr>
+        <w:t>-m</w:t>
+      </w:r>
+      <w:r>
+        <w:rPr>
+          <w:sz w:val="24"/>
+          <w:szCs w:val="24"/>
+        </w:rPr>
+        <w:t>’</w:t>
+      </w:r>
+      <w:r>
+        <w:rPr>
+          <w:sz w:val="24"/>
+          <w:szCs w:val="24"/>
+        </w:rPr>
+        <w:t xml:space="preserve"> flag allows you to include a commit message directly from the command line.</w:t>
+      </w:r>
+    </w:p>
+    <w:p>
+      <w:pPr>
+        <w:pStyle w:val="ListParagraph"/>
+        <w:numPr>
+          <w:ilvl w:val="0"/>
+          <w:numId w:val="2"/>
+        </w:numPr>
+        <w:spacing w:line="360" w:lineRule="auto"/>
+        <w:rPr>
+          <w:sz w:val="24"/>
+          <w:szCs w:val="24"/>
+        </w:rPr>
+      </w:pPr>
+      <w:r>
+        <w:rPr>
+          <w:b/>
+          <w:bCs/>
+          <w:sz w:val="24"/>
+          <w:szCs w:val="24"/>
+        </w:rPr>
+        <w:t xml:space="preserve"> </w:t>
+      </w:r>
+      <w:r>
+        <w:rPr>
+          <w:b/>
+          <w:bCs/>
+          <w:sz w:val="24"/>
+          <w:szCs w:val="24"/>
+        </w:rPr>
+        <w:t>vi filename</w:t>
+      </w:r>
+      <w:r>
+        <w:rPr>
+          <w:b/>
+          <w:bCs/>
+          <w:sz w:val="24"/>
+          <w:szCs w:val="24"/>
+        </w:rPr>
+        <w:t xml:space="preserve"> : </w:t>
+      </w:r>
+      <w:r>
+        <w:rPr>
+          <w:sz w:val="24"/>
+          <w:szCs w:val="24"/>
+        </w:rPr>
+        <w:t>It is used to edit in the file</w:t>
+      </w:r>
+      <w:r>
+        <w:rPr>
+          <w:sz w:val="24"/>
+          <w:szCs w:val="24"/>
+        </w:rPr>
+        <w:t>.</w:t>
+      </w:r>
+    </w:p>
+    <w:p>
+      <w:pPr>
+        <w:pStyle w:val="ListParagraph"/>
+        <w:numPr>
+          <w:ilvl w:val="0"/>
+          <w:numId w:val="3"/>
+        </w:numPr>
+        <w:spacing w:line="360" w:lineRule="auto"/>
+        <w:rPr>
+          <w:sz w:val="24"/>
+          <w:szCs w:val="24"/>
+        </w:rPr>
+      </w:pPr>
+      <w:r>
+        <w:rPr>
+          <w:sz w:val="24"/>
+          <w:szCs w:val="24"/>
+        </w:rPr>
+        <w:t>‘</w:t>
+      </w:r>
+      <w:proofErr w:type="spellStart"/>
+      <w:r>
+        <w:rPr>
+          <w:sz w:val="24"/>
+          <w:szCs w:val="24"/>
+        </w:rPr>
+        <w:t>i</w:t>
+      </w:r>
+      <w:proofErr w:type="spellEnd"/>
+      <w:r>
+        <w:rPr>
+          <w:sz w:val="24"/>
+          <w:szCs w:val="24"/>
+        </w:rPr>
+        <w:t xml:space="preserve">’ </w:t>
+      </w:r>
+      <w:r>
+        <w:rPr>
+          <w:sz w:val="24"/>
+          <w:szCs w:val="24"/>
+        </w:rPr>
+        <w:t>: Enter insert mode at the cursor's current position.</w:t>
+      </w:r>
+    </w:p>
+    <w:p>
+      <w:pPr>
+        <w:pStyle w:val="ListParagraph"/>
+        <w:numPr>
+          <w:ilvl w:val="0"/>
+          <w:numId w:val="3"/>
+        </w:numPr>
+        <w:spacing w:line="360" w:lineRule="auto"/>
+        <w:rPr>
+          <w:sz w:val="24"/>
+          <w:szCs w:val="24"/>
+        </w:rPr>
+      </w:pPr>
+      <w:r>
+        <w:rPr>
+          <w:sz w:val="24"/>
+          <w:szCs w:val="24"/>
+        </w:rPr>
+        <w:t>‘</w:t>
+      </w:r>
+      <w:r>
+        <w:rPr>
+          <w:sz w:val="24"/>
+          <w:szCs w:val="24"/>
+        </w:rPr>
+        <w:t>a</w:t>
+      </w:r>
+      <w:r>
+        <w:rPr>
+          <w:sz w:val="24"/>
+          <w:szCs w:val="24"/>
+        </w:rPr>
+        <w:t xml:space="preserve">’ </w:t>
+      </w:r>
+      <w:r>
+        <w:rPr>
+          <w:sz w:val="24"/>
+          <w:szCs w:val="24"/>
+        </w:rPr>
+        <w:t>: Enter insert mode after the cursor's current position.</w:t>
+      </w:r>
+    </w:p>
+    <w:p>
+      <w:pPr>
+        <w:pStyle w:val="ListParagraph"/>
+        <w:numPr>
+          <w:ilvl w:val="0"/>
+          <w:numId w:val="3"/>
+        </w:numPr>
+        <w:spacing w:line="360" w:lineRule="auto"/>
+        <w:rPr>
+          <w:sz w:val="24"/>
+          <w:szCs w:val="24"/>
+        </w:rPr>
+      </w:pPr>
+      <w:r>
+        <w:rPr>
+          <w:sz w:val="24"/>
+          <w:szCs w:val="24"/>
+        </w:rPr>
+        <w:t>‘</w:t>
+      </w:r>
+      <w:r>
+        <w:rPr>
+          <w:sz w:val="24"/>
+          <w:szCs w:val="24"/>
+        </w:rPr>
+        <w:t>o</w:t>
+      </w:r>
+      <w:r>
+        <w:rPr>
+          <w:sz w:val="24"/>
+          <w:szCs w:val="24"/>
+        </w:rPr>
+        <w:t xml:space="preserve">’ </w:t>
+      </w:r>
+      <w:r>
+        <w:rPr>
+          <w:sz w:val="24"/>
+          <w:szCs w:val="24"/>
+        </w:rPr>
+        <w:t>: Open a new line below and enter insert mode.</w:t>
+      </w:r>
+    </w:p>
+    <w:p>
+      <w:pPr>
+        <w:pStyle w:val="ListParagraph"/>
+        <w:numPr>
+          <w:ilvl w:val="0"/>
+          <w:numId w:val="3"/>
+        </w:numPr>
+        <w:spacing w:line="360" w:lineRule="auto"/>
+        <w:rPr>
+          <w:sz w:val="24"/>
+          <w:szCs w:val="24"/>
+        </w:rPr>
+      </w:pPr>
+      <w:r>
+        <w:rPr>
+          <w:sz w:val="24"/>
+          <w:szCs w:val="24"/>
+        </w:rPr>
+        <w:t>‘</w:t>
+      </w:r>
+      <w:r>
+        <w:rPr>
+          <w:sz w:val="24"/>
+          <w:szCs w:val="24"/>
+        </w:rPr>
+        <w:t>Esc</w:t>
+      </w:r>
+      <w:r>
+        <w:rPr>
+          <w:sz w:val="24"/>
+          <w:szCs w:val="24"/>
+        </w:rPr>
+        <w:t xml:space="preserve">’ </w:t>
+      </w:r>
+      <w:r>
+        <w:rPr>
+          <w:sz w:val="24"/>
+          <w:szCs w:val="24"/>
+        </w:rPr>
+        <w:t>: Exit insert mode and return to command mode.</w:t>
+      </w:r>
+    </w:p>
+    <w:p>
+      <w:pPr>
+        <w:pStyle w:val="ListParagraph"/>
+        <w:numPr>
+          <w:ilvl w:val="0"/>
+          <w:numId w:val="3"/>
+        </w:numPr>
+        <w:spacing w:line="360" w:lineRule="auto"/>
+        <w:rPr>
+          <w:sz w:val="24"/>
+          <w:szCs w:val="24"/>
+        </w:rPr>
+      </w:pPr>
+      <w:r>
+        <w:rPr>
+          <w:sz w:val="24"/>
+          <w:szCs w:val="24"/>
+        </w:rPr>
+        <w:lastRenderedPageBreak/>
+        <w:t>‘</w:t>
+      </w:r>
+      <w:r>
+        <w:rPr>
+          <w:sz w:val="24"/>
+          <w:szCs w:val="24"/>
+        </w:rPr>
+        <w:t>:w</w:t>
+      </w:r>
+      <w:r>
+        <w:rPr>
+          <w:sz w:val="24"/>
+          <w:szCs w:val="24"/>
+        </w:rPr>
+        <w:t xml:space="preserve">’ </w:t>
+      </w:r>
+      <w:r>
+        <w:rPr>
+          <w:sz w:val="24"/>
+          <w:szCs w:val="24"/>
+        </w:rPr>
+        <w:t>: Save changes.</w:t>
+      </w:r>
+    </w:p>
+    <w:p>
+      <w:pPr>
+        <w:pStyle w:val="ListParagraph"/>
+        <w:numPr>
+          <w:ilvl w:val="0"/>
+          <w:numId w:val="3"/>
+        </w:numPr>
+        <w:spacing w:line="360" w:lineRule="auto"/>
+        <w:rPr>
+          <w:sz w:val="24"/>
+          <w:szCs w:val="24"/>
+        </w:rPr>
+      </w:pPr>
+      <w:r>
+        <w:rPr>
+          <w:sz w:val="24"/>
+          <w:szCs w:val="24"/>
+        </w:rPr>
+        <w:t>‘</w:t>
+      </w:r>
+      <w:r>
+        <w:rPr>
+          <w:sz w:val="24"/>
+          <w:szCs w:val="24"/>
+        </w:rPr>
+        <w:t>:q</w:t>
+      </w:r>
+      <w:r>
+        <w:rPr>
+          <w:sz w:val="24"/>
+          <w:szCs w:val="24"/>
+        </w:rPr>
+        <w:t xml:space="preserve">‘ </w:t>
+      </w:r>
+      <w:r>
+        <w:rPr>
+          <w:sz w:val="24"/>
+          <w:szCs w:val="24"/>
+        </w:rPr>
+        <w:t>: Quit vi.</w:t>
+      </w:r>
+    </w:p>
+    <w:p>
+      <w:pPr>
+        <w:pStyle w:val="ListParagraph"/>
+        <w:numPr>
+          <w:ilvl w:val="0"/>
+          <w:numId w:val="3"/>
+        </w:numPr>
+        <w:spacing w:line="360" w:lineRule="auto"/>
+        <w:rPr>
+          <w:sz w:val="24"/>
+          <w:szCs w:val="24"/>
+        </w:rPr>
+      </w:pPr>
+      <w:r>
+        <w:rPr>
+          <w:sz w:val="24"/>
+          <w:szCs w:val="24"/>
+        </w:rPr>
+        <w:t>‘</w:t>
+      </w:r>
+      <w:r>
+        <w:rPr>
+          <w:sz w:val="24"/>
+          <w:szCs w:val="24"/>
+        </w:rPr>
+        <w:t>:</w:t>
+      </w:r>
+      <w:proofErr w:type="spellStart"/>
+      <w:r>
+        <w:rPr>
+          <w:sz w:val="24"/>
+          <w:szCs w:val="24"/>
+        </w:rPr>
+        <w:t>wq</w:t>
+      </w:r>
+      <w:proofErr w:type="spellEnd"/>
+      <w:r>
+        <w:rPr>
+          <w:sz w:val="24"/>
+          <w:szCs w:val="24"/>
+        </w:rPr>
+        <w:t xml:space="preserve">’ </w:t>
+      </w:r>
+      <w:r>
+        <w:rPr>
+          <w:sz w:val="24"/>
+          <w:szCs w:val="24"/>
+        </w:rPr>
+        <w:t>: Save changes and quit vi.</w:t>
+      </w:r>
+    </w:p>
+    <w:p>
+      <w:pPr>
+        <w:pStyle w:val="ListParagraph"/>
+        <w:numPr>
+          <w:ilvl w:val="0"/>
+          <w:numId w:val="3"/>
+        </w:numPr>
+        <w:spacing w:line="360" w:lineRule="auto"/>
+        <w:rPr>
+          <w:sz w:val="24"/>
+          <w:szCs w:val="24"/>
+        </w:rPr>
+      </w:pPr>
+      <w:r>
+        <w:rPr>
+          <w:sz w:val="24"/>
+          <w:szCs w:val="24"/>
+        </w:rPr>
+        <w:t>‘</w:t>
+      </w:r>
+      <w:r>
+        <w:rPr>
+          <w:sz w:val="24"/>
+          <w:szCs w:val="24"/>
+        </w:rPr>
+        <w:t>:q!</w:t>
+      </w:r>
+      <w:r>
+        <w:rPr>
+          <w:sz w:val="24"/>
+          <w:szCs w:val="24"/>
+        </w:rPr>
+        <w:t>’</w:t>
+      </w:r>
+      <w:r>
+        <w:rPr>
+          <w:sz w:val="24"/>
+          <w:szCs w:val="24"/>
+        </w:rPr>
+        <w:t>:</w:t>
+      </w:r>
+      <w:r>
+        <w:rPr>
+          <w:sz w:val="24"/>
+          <w:szCs w:val="24"/>
+        </w:rPr>
+        <w:t xml:space="preserve"> </w:t>
+      </w:r>
+      <w:r>
+        <w:rPr>
+          <w:sz w:val="24"/>
+          <w:szCs w:val="24"/>
+        </w:rPr>
+        <w:t xml:space="preserve"> Quit vi without saving changes</w:t>
+      </w:r>
+      <w:r>
+        <w:rPr>
+          <w:sz w:val="24"/>
+          <w:szCs w:val="24"/>
+        </w:rPr>
+        <w:t>.</w:t>
+      </w:r>
+    </w:p>
+    <w:p>
+      <w:pPr>
+        <w:pStyle w:val="ListParagraph"/>
+        <w:numPr>
+          <w:ilvl w:val="0"/>
+          <w:numId w:val="2"/>
+        </w:numPr>
+        <w:spacing w:line="360" w:lineRule="auto"/>
+        <w:rPr>
+          <w:b/>
+          <w:bCs/>
+          <w:sz w:val="24"/>
+          <w:szCs w:val="24"/>
+        </w:rPr>
+      </w:pPr>
+      <w:r>
+        <w:rPr>
+          <w:b/>
+          <w:bCs/>
+          <w:sz w:val="24"/>
+          <w:szCs w:val="24"/>
+        </w:rPr>
+        <w:t>cat filename</w:t>
+      </w:r>
+      <w:r>
+        <w:rPr>
+          <w:b/>
+          <w:bCs/>
+          <w:sz w:val="24"/>
+          <w:szCs w:val="24"/>
+        </w:rPr>
+        <w:t xml:space="preserve"> :</w:t>
+      </w:r>
+      <w:r>
+        <w:rPr>
+          <w:b/>
+          <w:bCs/>
+          <w:sz w:val="24"/>
+          <w:szCs w:val="24"/>
+        </w:rPr>
+        <w:t xml:space="preserve"> </w:t>
+      </w:r>
+      <w:r>
+        <w:rPr>
+          <w:sz w:val="24"/>
+          <w:szCs w:val="24"/>
+        </w:rPr>
+        <w:t>This command reads the content of file and outputs it to the terminal.</w:t>
+      </w:r>
+    </w:p>
+    <w:p>
+      <w:pPr>
+        <w:pStyle w:val="ListParagraph"/>
+        <w:numPr>
+          <w:ilvl w:val="0"/>
+          <w:numId w:val="2"/>
+        </w:numPr>
+        <w:spacing w:line="360" w:lineRule="auto"/>
+        <w:rPr>
+          <w:sz w:val="24"/>
+          <w:szCs w:val="24"/>
+        </w:rPr>
+      </w:pPr>
+      <w:r>
+        <w:rPr>
+          <w:b/>
+          <w:bCs/>
+          <w:sz w:val="24"/>
+          <w:szCs w:val="24"/>
+        </w:rPr>
+        <w:t xml:space="preserve">git log : </w:t>
+      </w:r>
+      <w:r>
+        <w:rPr>
+          <w:sz w:val="24"/>
+          <w:szCs w:val="24"/>
+        </w:rPr>
+        <w:t>This is used to tell the history of commits.</w:t>
+      </w:r>
+    </w:p>
+    <w:p>
+      <w:pPr>
+        <w:pStyle w:val="ListParagraph"/>
+        <w:numPr>
+          <w:ilvl w:val="0"/>
+          <w:numId w:val="2"/>
+        </w:numPr>
+        <w:spacing w:line="360" w:lineRule="auto"/>
+        <w:rPr>
+          <w:sz w:val="24"/>
+          <w:szCs w:val="24"/>
+        </w:rPr>
+      </w:pPr>
+      <w:r>
+        <w:rPr>
+          <w:b/>
+          <w:bCs/>
+          <w:sz w:val="24"/>
+          <w:szCs w:val="24"/>
+        </w:rPr>
+        <w:t>rm -rf</w:t>
+      </w:r>
+      <w:r>
+        <w:rPr>
+          <w:b/>
+          <w:bCs/>
+          <w:sz w:val="24"/>
+          <w:szCs w:val="24"/>
+        </w:rPr>
+        <w:t xml:space="preserve"> :</w:t>
+      </w:r>
+      <w:r>
+        <w:rPr>
+          <w:sz w:val="24"/>
+          <w:szCs w:val="24"/>
+        </w:rPr>
+        <w:t xml:space="preserve"> Remove the file or directory and its content.</w:t>
+      </w:r>
+    </w:p>
+    <w:p>
+      <w:pPr>
+        <w:pStyle w:val="ListParagraph"/>
+        <w:numPr>
+          <w:ilvl w:val="0"/>
+          <w:numId w:val="2"/>
+        </w:numPr>
+        <w:spacing w:line="360" w:lineRule="auto"/>
+        <w:rPr>
+          <w:sz w:val="24"/>
+          <w:szCs w:val="24"/>
+        </w:rPr>
+      </w:pPr>
+      <w:r>
+        <w:rPr>
+          <w:b/>
+          <w:bCs/>
+          <w:sz w:val="24"/>
+          <w:szCs w:val="24"/>
+        </w:rPr>
+        <w:t>git stash</w:t>
+      </w:r>
+      <w:r>
+        <w:rPr>
+          <w:b/>
+          <w:bCs/>
+          <w:sz w:val="24"/>
+          <w:szCs w:val="24"/>
+        </w:rPr>
+        <w:t xml:space="preserve"> : </w:t>
+      </w:r>
+      <w:r>
+        <w:rPr>
+          <w:sz w:val="24"/>
+          <w:szCs w:val="24"/>
+        </w:rPr>
+        <w:t>This</w:t>
+      </w:r>
+      <w:r>
+        <w:rPr>
+          <w:sz w:val="24"/>
+          <w:szCs w:val="24"/>
+        </w:rPr>
+        <w:t xml:space="preserve"> command is used to temporarily save changes in your working director</w:t>
+      </w:r>
+      <w:r>
+        <w:rPr>
+          <w:sz w:val="24"/>
+          <w:szCs w:val="24"/>
+        </w:rPr>
+        <w:t>y.</w:t>
+      </w:r>
+    </w:p>
+    <w:p>
+      <w:pPr>
+        <w:pStyle w:val="ListParagraph"/>
+        <w:numPr>
+          <w:ilvl w:val="0"/>
+          <w:numId w:val="2"/>
+        </w:numPr>
+        <w:spacing w:line="360" w:lineRule="auto"/>
+        <w:rPr>
+          <w:sz w:val="24"/>
+          <w:szCs w:val="24"/>
+        </w:rPr>
+      </w:pPr>
+      <w:r>
+        <w:rPr>
+          <w:b/>
+          <w:bCs/>
+          <w:sz w:val="24"/>
+          <w:szCs w:val="24"/>
+        </w:rPr>
+        <w:t>git stash pop :</w:t>
+      </w:r>
+      <w:r>
+        <w:rPr>
+          <w:sz w:val="24"/>
+          <w:szCs w:val="24"/>
+        </w:rPr>
+        <w:t xml:space="preserve"> This command is used to bring back changes to staging area.</w:t>
+      </w:r>
+    </w:p>
+    <w:p>
+      <w:pPr>
+        <w:pStyle w:val="ListParagraph"/>
+        <w:numPr>
+          <w:ilvl w:val="0"/>
+          <w:numId w:val="2"/>
+        </w:numPr>
+        <w:spacing w:line="360" w:lineRule="auto"/>
+        <w:rPr>
+          <w:sz w:val="24"/>
+          <w:szCs w:val="24"/>
+        </w:rPr>
+      </w:pPr>
+      <w:r>
+        <w:rPr>
+          <w:b/>
+          <w:bCs/>
+          <w:sz w:val="24"/>
+          <w:szCs w:val="24"/>
+        </w:rPr>
+        <w:t>git stash clear :</w:t>
+      </w:r>
+      <w:r>
+        <w:rPr>
+          <w:sz w:val="24"/>
+          <w:szCs w:val="24"/>
+        </w:rPr>
+        <w:t xml:space="preserve">  This command is used to delete the changes (you cannot get them back). </w:t>
       </w:r>
     </w:p>
     <w:sectPr>
@@ -339,6 +1962,119 @@
 <file path=word/numbering.xml><?xml version="1.0" encoding="utf-8"?>
 <w:numbering xmlns:wpc="http://schemas.microsoft.com/office/word/2010/wordprocessingCanvas" xmlns:cx="http://schemas.microsoft.com/office/drawing/2014/chartex" xmlns:cx1="http://schemas.microsoft.com/office/drawing/2015/9/8/chartex" xmlns:cx2="http://schemas.microsoft.com/office/drawing/2015/10/21/chartex" xmlns:cx3="http://schemas.microsoft.com/office/drawing/2016/5/9/chartex" xmlns:cx4="http://schemas.microsoft.com/office/drawing/2016/5/10/chartex" xmlns:cx5="http://schemas.microsoft.com/office/drawing/2016/5/11/chartex" xmlns:cx6="http://schemas.microsoft.com/office/drawing/2016/5/12/chartex" xmlns:cx7="http://schemas.microsoft.com/office/drawing/2016/5/13/chartex" xmlns:cx8="http://schemas.microsoft.com/office/drawing/2016/5/14/chartex" xmlns:mc="http://schemas.openxmlformats.org/markup-compatibility/2006" xmlns:aink="http://schemas.microsoft.com/office/drawing/2016/ink" xmlns:am3d="http://schemas.microsoft.com/office/drawing/2017/model3d" xmlns:o="urn:schemas-microsoft-com:office:office" xmlns:oel="http://schemas.microsoft.com/office/2019/extlst" xmlns:r="http://schemas.openxmlformats.org/officeDocument/2006/relationships" xmlns:m="http://schemas.openxmlformats.org/officeDocument/2006/math" xmlns:v="urn:schemas-microsoft-com:vml" xmlns:wp14="http://schemas.microsoft.com/office/word/2010/wordprocessingDrawing" xmlns:wp="http://schemas.openxmlformats.org/drawingml/2006/wordprocessingDrawing" xmlns:w10="urn:schemas-microsoft-com:office:word" xmlns:w="http://schemas.openxmlformats.org/wordprocessingml/2006/main" xmlns:w14="http://schemas.microsoft.com/office/word/2010/wordml" xmlns:w15="http://schemas.microsoft.com/office/word/2012/wordml" xmlns:w16cex="http://schemas.microsoft.com/office/word/2018/wordml/cex" xmlns:w16cid="http://schemas.microsoft.com/office/word/2016/wordml/cid" xmlns:w16="http://schemas.microsoft.com/office/word/2018/wordml" xmlns:w16du="http://schemas.microsoft.com/office/word/2023/wordml/word16du" xmlns:w16sdtdh="http://schemas.microsoft.com/office/word/2020/wordml/sdtdatahash" xmlns:w16se="http://schemas.microsoft.com/office/word/2015/wordml/symex" xmlns:wpg="http://schemas.microsoft.com/office/word/2010/wordprocessingGroup" xmlns:wpi="http://schemas.microsoft.com/office/word/2010/wordprocessingInk" xmlns:wne="http://schemas.microsoft.com/office/word/2006/wordml" xmlns:wps="http://schemas.microsoft.com/office/word/2010/wordprocessingShape" mc:Ignorable="w14 w15 w16se w16cid w16 w16cex w16sdtdh w16du wp14">
   <w:abstractNum w:abstractNumId="0" w15:restartNumberingAfterBreak="0">
+    <w:nsid w:val="28016CC0"/>
+    <w:multiLevelType w:val="hybridMultilevel"/>
+    <w:tmpl w:val="BDD292EA"/>
+    <w:lvl w:ilvl="0" w:tplc="40090001">
+      <w:start w:val="1"/>
+      <w:numFmt w:val="bullet"/>
+      <w:lvlText w:val=""/>
+      <w:lvlJc w:val="left"/>
+      <w:pPr>
+        <w:ind w:left="1505" w:hanging="360"/>
+      </w:pPr>
+      <w:rPr>
+        <w:rFonts w:ascii="Symbol" w:hAnsi="Symbol" w:hint="default"/>
+      </w:rPr>
+    </w:lvl>
+    <w:lvl w:ilvl="1" w:tplc="40090003" w:tentative="1">
+      <w:start w:val="1"/>
+      <w:numFmt w:val="bullet"/>
+      <w:lvlText w:val="o"/>
+      <w:lvlJc w:val="left"/>
+      <w:pPr>
+        <w:ind w:left="2225" w:hanging="360"/>
+      </w:pPr>
+      <w:rPr>
+        <w:rFonts w:ascii="Courier New" w:hAnsi="Courier New" w:cs="Courier New" w:hint="default"/>
+      </w:rPr>
+    </w:lvl>
+    <w:lvl w:ilvl="2" w:tplc="40090005" w:tentative="1">
+      <w:start w:val="1"/>
+      <w:numFmt w:val="bullet"/>
+      <w:lvlText w:val=""/>
+      <w:lvlJc w:val="left"/>
+      <w:pPr>
+        <w:ind w:left="2945" w:hanging="360"/>
+      </w:pPr>
+      <w:rPr>
+        <w:rFonts w:ascii="Wingdings" w:hAnsi="Wingdings" w:hint="default"/>
+      </w:rPr>
+    </w:lvl>
+    <w:lvl w:ilvl="3" w:tplc="40090001" w:tentative="1">
+      <w:start w:val="1"/>
+      <w:numFmt w:val="bullet"/>
+      <w:lvlText w:val=""/>
+      <w:lvlJc w:val="left"/>
+      <w:pPr>
+        <w:ind w:left="3665" w:hanging="360"/>
+      </w:pPr>
+      <w:rPr>
+        <w:rFonts w:ascii="Symbol" w:hAnsi="Symbol" w:hint="default"/>
+      </w:rPr>
+    </w:lvl>
+    <w:lvl w:ilvl="4" w:tplc="40090003" w:tentative="1">
+      <w:start w:val="1"/>
+      <w:numFmt w:val="bullet"/>
+      <w:lvlText w:val="o"/>
+      <w:lvlJc w:val="left"/>
+      <w:pPr>
+        <w:ind w:left="4385" w:hanging="360"/>
+      </w:pPr>
+      <w:rPr>
+        <w:rFonts w:ascii="Courier New" w:hAnsi="Courier New" w:cs="Courier New" w:hint="default"/>
+      </w:rPr>
+    </w:lvl>
+    <w:lvl w:ilvl="5" w:tplc="40090005" w:tentative="1">
+      <w:start w:val="1"/>
+      <w:numFmt w:val="bullet"/>
+      <w:lvlText w:val=""/>
+      <w:lvlJc w:val="left"/>
+      <w:pPr>
+        <w:ind w:left="5105" w:hanging="360"/>
+      </w:pPr>
+      <w:rPr>
+        <w:rFonts w:ascii="Wingdings" w:hAnsi="Wingdings" w:hint="default"/>
+      </w:rPr>
+    </w:lvl>
+    <w:lvl w:ilvl="6" w:tplc="40090001" w:tentative="1">
+      <w:start w:val="1"/>
+      <w:numFmt w:val="bullet"/>
+      <w:lvlText w:val=""/>
+      <w:lvlJc w:val="left"/>
+      <w:pPr>
+        <w:ind w:left="5825" w:hanging="360"/>
+      </w:pPr>
+      <w:rPr>
+        <w:rFonts w:ascii="Symbol" w:hAnsi="Symbol" w:hint="default"/>
+      </w:rPr>
+    </w:lvl>
+    <w:lvl w:ilvl="7" w:tplc="40090003" w:tentative="1">
+      <w:start w:val="1"/>
+      <w:numFmt w:val="bullet"/>
+      <w:lvlText w:val="o"/>
+      <w:lvlJc w:val="left"/>
+      <w:pPr>
+        <w:ind w:left="6545" w:hanging="360"/>
+      </w:pPr>
+      <w:rPr>
+        <w:rFonts w:ascii="Courier New" w:hAnsi="Courier New" w:cs="Courier New" w:hint="default"/>
+      </w:rPr>
+    </w:lvl>
+    <w:lvl w:ilvl="8" w:tplc="40090005" w:tentative="1">
+      <w:start w:val="1"/>
+      <w:numFmt w:val="bullet"/>
+      <w:lvlText w:val=""/>
+      <w:lvlJc w:val="left"/>
+      <w:pPr>
+        <w:ind w:left="7265" w:hanging="360"/>
+      </w:pPr>
+      <w:rPr>
+        <w:rFonts w:ascii="Wingdings" w:hAnsi="Wingdings" w:hint="default"/>
+      </w:rPr>
+    </w:lvl>
+  </w:abstractNum>
+  <w:abstractNum w:abstractNumId="1" w15:restartNumberingAfterBreak="0">
     <w:nsid w:val="380E2CA3"/>
     <w:multiLevelType w:val="hybridMultilevel"/>
     <w:tmpl w:val="4D985860"/>
@@ -424,7 +2160,7 @@
       </w:pPr>
     </w:lvl>
   </w:abstractNum>
-  <w:abstractNum w:abstractNumId="1" w15:restartNumberingAfterBreak="0">
+  <w:abstractNum w:abstractNumId="2" w15:restartNumberingAfterBreak="0">
     <w:nsid w:val="5EE242E4"/>
     <w:multiLevelType w:val="hybridMultilevel"/>
     <w:tmpl w:val="F95CE57C"/>
@@ -516,10 +2252,13 @@
     </w:lvl>
   </w:abstractNum>
   <w:num w:numId="1" w16cid:durableId="1231505844">
-    <w:abstractNumId w:val="0"/>
+    <w:abstractNumId w:val="1"/>
   </w:num>
   <w:num w:numId="2" w16cid:durableId="506941959">
-    <w:abstractNumId w:val="1"/>
+    <w:abstractNumId w:val="2"/>
+  </w:num>
+  <w:num w:numId="3" w16cid:durableId="1496993567">
+    <w:abstractNumId w:val="0"/>
   </w:num>
 </w:numbering>
 </file>
@@ -928,7 +2667,6 @@
   <w:style w:type="character" w:default="1" w:styleId="DefaultParagraphFont">
     <w:name w:val="Default Paragraph Font"/>
     <w:uiPriority w:val="1"/>
-    <w:semiHidden/>
     <w:unhideWhenUsed/>
   </w:style>
   <w:style w:type="table" w:default="1" w:styleId="TableNormal">
@@ -962,6 +2700,42 @@
       <w:ind w:left="720"/>
       <w:contextualSpacing/>
     </w:pPr>
+  </w:style>
+  <w:style w:type="character" w:styleId="Hyperlink">
+    <w:name w:val="Hyperlink"/>
+    <w:basedOn w:val="DefaultParagraphFont"/>
+    <w:uiPriority w:val="99"/>
+    <w:unhideWhenUsed/>
+    <w:rsid w:val="00894AE9"/>
+    <w:rPr>
+      <w:color w:val="0563C1" w:themeColor="hyperlink"/>
+      <w:u w:val="single"/>
+    </w:rPr>
+  </w:style>
+  <w:style w:type="character" w:styleId="UnresolvedMention">
+    <w:name w:val="Unresolved Mention"/>
+    <w:basedOn w:val="DefaultParagraphFont"/>
+    <w:uiPriority w:val="99"/>
+    <w:semiHidden/>
+    <w:unhideWhenUsed/>
+    <w:rsid w:val="00894AE9"/>
+    <w:rPr>
+      <w:color w:val="605E5C"/>
+      <w:shd w:val="clear" w:color="auto" w:fill="E1DFDD"/>
+    </w:rPr>
+  </w:style>
+  <w:style w:type="character" w:styleId="HTMLCode">
+    <w:name w:val="HTML Code"/>
+    <w:basedOn w:val="DefaultParagraphFont"/>
+    <w:uiPriority w:val="99"/>
+    <w:semiHidden/>
+    <w:unhideWhenUsed/>
+    <w:rsid w:val="00335E16"/>
+    <w:rPr>
+      <w:rFonts w:ascii="Courier New" w:eastAsia="Times New Roman" w:hAnsi="Courier New" w:cs="Courier New"/>
+      <w:sz w:val="20"/>
+      <w:szCs w:val="20"/>
+    </w:rPr>
   </w:style>
 </w:styles>
 </file>

</xml_diff>